<commit_message>
fixed bug in setting of the painter
</commit_message>
<xml_diff>
--- a/fractal-documentation.docx
+++ b/fractal-documentation.docx
@@ -965,14 +965,10 @@
         <w:rPr>
           <w:lang w:val="en-US"/>
         </w:rPr>
-        <w:t>column/row/</w:t>
-      </w:r>
-      <w:r>
-        <w:rPr>
-          <w:lang w:val="en-US"/>
-        </w:rPr>
-        <w:t>square</w:t>
-      </w:r>
+        <w:t>column/row</w:t>
+      </w:r>
+      <w:bookmarkStart w:id="0" w:name="_GoBack"/>
+      <w:bookmarkEnd w:id="0"/>
     </w:p>
     <w:p>
       <w:pPr>
@@ -1122,8 +1118,6 @@
       <w:r>
         <w:t>Цветно изображение</w:t>
       </w:r>
-      <w:bookmarkStart w:id="0" w:name="_GoBack"/>
-      <w:bookmarkEnd w:id="0"/>
     </w:p>
     <w:p/>
     <w:p/>

</xml_diff>